<commit_message>
Activate Invite and Hangup Button
Signed-off-by: Don Peter C. Atunalu <peter@donpeter.me>
</commit_message>
<xml_diff>
--- a/Graduation Project II.docx
+++ b/Graduation Project II.docx
@@ -457,9 +457,9 @@
           <w:szCs w:val="28"/>
         </w:rPr>
       </w:pPr>
-      <w:bookmarkStart w:id="1" w:name="_Toc512797116"/>
+      <w:bookmarkStart w:id="1" w:name="_Toc509669210"/>
       <w:bookmarkStart w:id="2" w:name="_Toc509669798"/>
-      <w:bookmarkStart w:id="3" w:name="_Toc509669210"/>
+      <w:bookmarkStart w:id="3" w:name="_Toc512797116"/>
       <w:bookmarkEnd w:id="1"/>
       <w:bookmarkEnd w:id="2"/>
       <w:bookmarkEnd w:id="3"/>
@@ -667,9 +667,9 @@
           <w:szCs w:val="28"/>
         </w:rPr>
       </w:pPr>
-      <w:bookmarkStart w:id="4" w:name="_Toc512797117"/>
+      <w:bookmarkStart w:id="4" w:name="_Toc509669211"/>
       <w:bookmarkStart w:id="5" w:name="_Toc509669799"/>
-      <w:bookmarkStart w:id="6" w:name="_Toc509669211"/>
+      <w:bookmarkStart w:id="6" w:name="_Toc512797117"/>
       <w:bookmarkEnd w:id="4"/>
       <w:bookmarkEnd w:id="5"/>
       <w:bookmarkEnd w:id="6"/>
@@ -792,9 +792,9 @@
           <w:lang w:val="tr-TR"/>
         </w:rPr>
       </w:pPr>
-      <w:bookmarkStart w:id="7" w:name="_Toc512797118"/>
+      <w:bookmarkStart w:id="7" w:name="_Toc509669212"/>
       <w:bookmarkStart w:id="8" w:name="_Toc509669800"/>
-      <w:bookmarkStart w:id="9" w:name="_Toc509669212"/>
+      <w:bookmarkStart w:id="9" w:name="_Toc512797118"/>
       <w:r>
         <w:rPr/>
         <w:t>Assoc. Prof. Dr. H</w:t>
@@ -982,9 +982,9 @@
         <w:outlineLvl w:val="0"/>
         <w:rPr/>
       </w:pPr>
-      <w:bookmarkStart w:id="10" w:name="_Toc512797119"/>
+      <w:bookmarkStart w:id="10" w:name="_Toc509669213"/>
       <w:bookmarkStart w:id="11" w:name="_Toc509669801"/>
-      <w:bookmarkStart w:id="12" w:name="_Toc509669213"/>
+      <w:bookmarkStart w:id="12" w:name="_Toc512797119"/>
       <w:bookmarkEnd w:id="10"/>
       <w:bookmarkEnd w:id="11"/>
       <w:bookmarkEnd w:id="12"/>
@@ -1263,11 +1263,7 @@
       </w:pPr>
       <w:r>
         <w:rPr/>
-        <w:t xml:space="preserve">Date: </w:t>
-      </w:r>
-      <w:r>
-        <w:rPr/>
-        <w:t>…….………………………</w:t>
+        <w:t>Date: …….………………………</w:t>
       </w:r>
     </w:p>
     <w:p>
@@ -1278,9 +1274,9 @@
           <w:caps/>
         </w:rPr>
       </w:pPr>
-      <w:bookmarkStart w:id="13" w:name="_Toc512797120"/>
+      <w:bookmarkStart w:id="13" w:name="_Toc509669214"/>
       <w:bookmarkStart w:id="14" w:name="_Toc509669802"/>
-      <w:bookmarkStart w:id="15" w:name="_Toc509669214"/>
+      <w:bookmarkStart w:id="15" w:name="_Toc512797120"/>
       <w:bookmarkEnd w:id="13"/>
       <w:bookmarkEnd w:id="14"/>
       <w:bookmarkEnd w:id="15"/>
@@ -1463,72 +1459,29 @@
       <w:bookmarkStart w:id="16" w:name="__DdeLink__905_431582147"/>
       <w:r>
         <w:rPr/>
-        <w:t xml:space="preserve">In a world of computers and cell phones, the need for effective and rapid communication has never been stronger than it is today. RTConn is a real time secured communication system that connects multiple users across the globe using native web API (WebRTC). RTConn allow users </w:t>
-      </w:r>
-      <w:r>
-        <w:rPr/>
-        <w:t>connect with each other through</w:t>
-      </w:r>
-      <w:r>
-        <w:rPr/>
-        <w:t xml:space="preserve"> video, text, files and screen</w:t>
-      </w:r>
-      <w:r>
-        <w:rPr/>
-        <w:t>sharing</w:t>
-      </w:r>
-      <w:r>
-        <w:rPr/>
-        <w:t xml:space="preserve"> in real time. </w:t>
-      </w:r>
-      <w:r>
-        <w:rPr/>
-        <w:t>Allowing</w:t>
-      </w:r>
-      <w:r>
-        <w:rPr/>
-        <w:t xml:space="preserve"> collabor</w:t>
-      </w:r>
-      <w:r>
-        <w:rPr/>
-        <w:t>ation and connection</w:t>
-      </w:r>
-      <w:r>
-        <w:rPr/>
-        <w:t xml:space="preserve"> with friends, family, coworker and any one of interest.</w:t>
-      </w:r>
-    </w:p>
-    <w:p>
-      <w:pPr>
-        <w:pStyle w:val="Normal"/>
-        <w:spacing w:lineRule="auto" w:line="360"/>
-        <w:rPr/>
-      </w:pPr>
-      <w:r>
-        <w:rPr/>
-        <w:t xml:space="preserve">By eliminating the need of a server during communication and </w:t>
-      </w:r>
-      <w:r>
-        <w:rPr/>
-        <w:t>the requirement to download an</w:t>
-      </w:r>
-      <w:r>
-        <w:rPr/>
-        <w:t xml:space="preserve"> external plugin, RTConn increases efficiency, speed and security of data transmitted from one user to another </w:t>
-      </w:r>
-      <w:r>
-        <w:rPr/>
-        <w:t>by</w:t>
-      </w:r>
-      <w:r>
-        <w:rPr/>
-        <w:t xml:space="preserve"> connecting users’ device together in a pair to pair </w:t>
-      </w:r>
-      <w:r>
-        <w:rPr/>
-        <w:t>network</w:t>
-      </w:r>
-      <w:bookmarkEnd w:id="16"/>
+        <w:t xml:space="preserve">In a world of computers and cell phones, the need for effective and rapid communication </w:t>
+      </w:r>
+      <w:r>
+        <w:rPr/>
+        <w:t xml:space="preserve">system </w:t>
+      </w:r>
+      <w:r>
+        <w:rPr/>
+        <w:t>has never been stronger than it is today. RTConn is a secured real time communication system that connects multiple users across the globe using native web API (WebRTC). RTConn allow users connect with each other through video, text, files and screensharing in real time. Allowing collaboration and connection with friends, family, coworker and any one of interest.</w:t>
+      </w:r>
+    </w:p>
+    <w:p>
+      <w:pPr>
+        <w:pStyle w:val="Normal"/>
+        <w:spacing w:lineRule="auto" w:line="360"/>
+        <w:rPr/>
+      </w:pPr>
+      <w:bookmarkStart w:id="17" w:name="__DdeLink__905_431582147"/>
+      <w:r>
+        <w:rPr/>
+        <w:t>By eliminating the need of a server during communication and the requirement to download an external plugin, RTConn increases efficiency, speed and security of data transmitted from one user to another by connecting users’ device together in a pair to pair network</w:t>
+      </w:r>
+      <w:bookmarkEnd w:id="17"/>
       <w:r>
         <w:rPr/>
         <w:t>.</w:t>
@@ -1695,14 +1648,14 @@
         <w:spacing w:lineRule="auto" w:line="360"/>
         <w:rPr/>
       </w:pPr>
-      <w:bookmarkStart w:id="17" w:name="_Toc512797121"/>
-      <w:bookmarkStart w:id="18" w:name="_Toc509669803"/>
+      <w:bookmarkStart w:id="18" w:name="_Toc350721534"/>
       <w:bookmarkStart w:id="19" w:name="_Toc509669215"/>
-      <w:bookmarkStart w:id="20" w:name="_Toc350721534"/>
-      <w:bookmarkEnd w:id="17"/>
+      <w:bookmarkStart w:id="20" w:name="_Toc509669803"/>
+      <w:bookmarkStart w:id="21" w:name="_Toc512797121"/>
       <w:bookmarkEnd w:id="18"/>
       <w:bookmarkEnd w:id="19"/>
       <w:bookmarkEnd w:id="20"/>
+      <w:bookmarkEnd w:id="21"/>
       <w:r>
         <w:rPr/>
         <w:t>Acknowledgments</w:t>
@@ -1762,12 +1715,12 @@
         <w:spacing w:lineRule="auto" w:line="360"/>
         <w:rPr/>
       </w:pPr>
-      <w:bookmarkStart w:id="21" w:name="_Toc509669804"/>
-      <w:bookmarkStart w:id="22" w:name="_Toc509669216"/>
-      <w:bookmarkStart w:id="23" w:name="_Toc350721535"/>
-      <w:bookmarkEnd w:id="21"/>
+      <w:bookmarkStart w:id="22" w:name="_Toc350721535"/>
+      <w:bookmarkStart w:id="23" w:name="_Toc509669216"/>
+      <w:bookmarkStart w:id="24" w:name="_Toc509669804"/>
       <w:bookmarkEnd w:id="22"/>
       <w:bookmarkEnd w:id="23"/>
+      <w:bookmarkEnd w:id="24"/>
       <w:r>
         <w:rPr/>
         <w:t>Table of Contents</w:t>
@@ -1779,7 +1732,7 @@
           <w:docPartGallery w:val="Table of Contents"/>
           <w:docPartUnique w:val="true"/>
         </w:docPartObj>
-        <w:id w:val="1785310442"/>
+        <w:id w:val="1115248690"/>
       </w:sdtPr>
       <w:sdtContent>
         <w:p>
@@ -2620,12 +2573,12 @@
         <w:spacing w:lineRule="auto" w:line="360"/>
         <w:rPr/>
       </w:pPr>
-      <w:bookmarkStart w:id="24" w:name="_Toc512797123"/>
-      <w:bookmarkStart w:id="25" w:name="_Toc509669805"/>
-      <w:bookmarkStart w:id="26" w:name="_Toc509669217"/>
-      <w:bookmarkEnd w:id="24"/>
+      <w:bookmarkStart w:id="25" w:name="_Toc509669217"/>
+      <w:bookmarkStart w:id="26" w:name="_Toc509669805"/>
+      <w:bookmarkStart w:id="27" w:name="_Toc512797123"/>
       <w:bookmarkEnd w:id="25"/>
       <w:bookmarkEnd w:id="26"/>
+      <w:bookmarkEnd w:id="27"/>
       <w:r>
         <w:rPr/>
         <w:t>List of Figures</w:t>
@@ -2637,7 +2590,7 @@
           <w:docPartGallery w:val="Table of Contents"/>
           <w:docPartUnique w:val="true"/>
         </w:docPartObj>
-        <w:id w:val="277700166"/>
+        <w:id w:val="2066468538"/>
       </w:sdtPr>
       <w:sdtContent>
         <w:p>
@@ -2838,12 +2791,12 @@
         <w:spacing w:lineRule="auto" w:line="360"/>
         <w:rPr/>
       </w:pPr>
-      <w:bookmarkStart w:id="27" w:name="_Toc512797124"/>
-      <w:bookmarkStart w:id="28" w:name="_Toc509669806"/>
-      <w:bookmarkStart w:id="29" w:name="_Toc509669218"/>
-      <w:bookmarkEnd w:id="27"/>
+      <w:bookmarkStart w:id="28" w:name="_Toc509669218"/>
+      <w:bookmarkStart w:id="29" w:name="_Toc509669806"/>
+      <w:bookmarkStart w:id="30" w:name="_Toc512797124"/>
       <w:bookmarkEnd w:id="28"/>
       <w:bookmarkEnd w:id="29"/>
+      <w:bookmarkEnd w:id="30"/>
       <w:r>
         <w:rPr/>
         <w:t>List of Tables</w:t>
@@ -2855,7 +2808,7 @@
           <w:docPartGallery w:val="Table of Contents"/>
           <w:docPartUnique w:val="true"/>
         </w:docPartObj>
-        <w:id w:val="583081854"/>
+        <w:id w:val="768398200"/>
       </w:sdtPr>
       <w:sdtContent>
         <w:p>
@@ -2997,17 +2950,6 @@
         </w:p>
       </w:sdtContent>
     </w:sdt>
-    <w:p>
-      <w:pPr>
-        <w:pStyle w:val="Normal"/>
-        <w:spacing w:lineRule="auto" w:line="360"/>
-        <w:jc w:val="both"/>
-        <w:rPr/>
-      </w:pPr>
-      <w:r>
-        <w:rPr/>
-      </w:r>
-    </w:p>
     <w:p>
       <w:pPr>
         <w:sectPr>
@@ -3042,20 +2984,20 @@
           <w:sz w:val="32"/>
         </w:rPr>
       </w:pPr>
-      <w:bookmarkStart w:id="30" w:name="_Toc512797125"/>
-      <w:bookmarkStart w:id="31" w:name="_Toc509669807"/>
-      <w:bookmarkStart w:id="32" w:name="_Toc509669219"/>
-      <w:bookmarkStart w:id="33" w:name="_Toc350721538"/>
+      <w:bookmarkStart w:id="31" w:name="_Toc509669219"/>
+      <w:bookmarkStart w:id="32" w:name="_Toc509669807"/>
+      <w:bookmarkStart w:id="33" w:name="_Toc512797125"/>
+      <w:bookmarkStart w:id="34" w:name="_Toc350721538"/>
       <w:r>
         <w:rPr>
           <w:sz w:val="32"/>
         </w:rPr>
         <w:t>I</w:t>
       </w:r>
-      <w:bookmarkEnd w:id="33"/>
-      <w:bookmarkEnd w:id="30"/>
       <w:bookmarkEnd w:id="31"/>
       <w:bookmarkEnd w:id="32"/>
+      <w:bookmarkEnd w:id="33"/>
+      <w:bookmarkEnd w:id="34"/>
       <w:r>
         <w:rPr>
           <w:sz w:val="32"/>
@@ -3075,12 +3017,112 @@
     <w:p>
       <w:pPr>
         <w:pStyle w:val="Normal"/>
-        <w:spacing w:lineRule="auto" w:line="360"/>
-        <w:jc w:val="both"/>
-        <w:rPr/>
-      </w:pPr>
-      <w:bookmarkStart w:id="34" w:name="_GoBack"/>
-      <w:bookmarkEnd w:id="34"/>
+        <w:rPr/>
+      </w:pPr>
+      <w:r>
+        <w:rPr>
+          <w:lang w:eastAsia="tr-TR"/>
+        </w:rPr>
+        <w:t xml:space="preserve">Now more than ever been able to connect with friends, family, coworker, instructor, student and business partner has become more important. </w:t>
+      </w:r>
+      <w:r>
+        <w:rPr>
+          <w:lang w:eastAsia="tr-TR"/>
+        </w:rPr>
+        <w:t xml:space="preserve">For once, we were all together, celebrating life and love, then distance came in and set us apart form our family, friend and work. With so many social media applications  like facebook, Instangram and Whatsapp most of the problem that araise from connect with those we love have been solved. But most of this application like Facebook can only connect you (using Video) with one user a given time, so have a family call with multiple family member is not possible. </w:t>
+      </w:r>
+    </w:p>
+    <w:p>
+      <w:pPr>
+        <w:pStyle w:val="Normal"/>
+        <w:rPr>
+          <w:lang w:eastAsia="tr-TR"/>
+        </w:rPr>
+      </w:pPr>
+      <w:r>
+        <w:rPr/>
+      </w:r>
+    </w:p>
+    <w:p>
+      <w:pPr>
+        <w:pStyle w:val="Normal"/>
+        <w:rPr/>
+      </w:pPr>
+      <w:r>
+        <w:rPr>
+          <w:lang w:eastAsia="tr-TR"/>
+        </w:rPr>
+        <w:t xml:space="preserve">Video conferencing is the technology that allows you to hold meetings with several correspondents who are located in different places while seeing them and talking to them in real time. It is different from simple video calling, which is normally one-to-one video communication (WebRTC  is built for pear-to-pear communication between two users and has no built in support for conference calling). </w:t>
+      </w:r>
+    </w:p>
+    <w:p>
+      <w:pPr>
+        <w:pStyle w:val="Normal"/>
+        <w:rPr>
+          <w:lang w:eastAsia="tr-TR"/>
+        </w:rPr>
+      </w:pPr>
+      <w:r>
+        <w:rPr/>
+      </w:r>
+    </w:p>
+    <w:p>
+      <w:pPr>
+        <w:pStyle w:val="Normal"/>
+        <w:rPr/>
+      </w:pPr>
+      <w:r>
+        <w:rPr>
+          <w:lang w:eastAsia="tr-TR"/>
+        </w:rPr>
+        <w:t>Some time ago,  expensive complex equipment and expertise is required for video calling or conferencing. Today, one can  literally carry it in the pocket. You can participate in and host video conferencing sessions on your smartphone and mobile device as well as on your computer with basic hardware and adequate Internet connectivity.</w:t>
+      </w:r>
+    </w:p>
+    <w:p>
+      <w:pPr>
+        <w:pStyle w:val="Normal"/>
+        <w:spacing w:lineRule="auto" w:line="360"/>
+        <w:jc w:val="both"/>
+        <w:rPr/>
+      </w:pPr>
+      <w:r>
+        <w:rPr>
+          <w:lang w:eastAsia="tr-TR"/>
+        </w:rPr>
+        <w:t>Video conferencing has become more common and more accessible thanks to the advent and development of Voice Over IP (VOIP), which harnesses the underlying IP infrastructure of the Internet to make free communication possible. Packets of video data, along with packets of voice and other types of data, are carried on the Internet, thereby making voice and video communication free.</w:t>
+      </w:r>
+    </w:p>
+    <w:p>
+      <w:pPr>
+        <w:pStyle w:val="Normal"/>
+        <w:spacing w:lineRule="auto" w:line="360"/>
+        <w:jc w:val="both"/>
+        <w:rPr/>
+      </w:pPr>
+      <w:r>
+        <w:rPr/>
+      </w:r>
+    </w:p>
+    <w:p>
+      <w:pPr>
+        <w:pStyle w:val="Normal"/>
+        <w:spacing w:lineRule="auto" w:line="360"/>
+        <w:jc w:val="both"/>
+        <w:rPr/>
+      </w:pPr>
+      <w:r>
+        <w:rPr/>
+      </w:r>
+    </w:p>
+    <w:p>
+      <w:pPr>
+        <w:pStyle w:val="Normal"/>
+        <w:spacing w:lineRule="auto" w:line="360"/>
+        <w:jc w:val="both"/>
+        <w:rPr/>
+      </w:pPr>
+      <w:bookmarkStart w:id="35" w:name="_GoBack"/>
+      <w:bookmarkEnd w:id="35"/>
       <w:r>
         <w:rPr/>
         <w:t>All paragraphs should be fully justified (extending from left margin to right margin) with</w:t>
@@ -3245,12 +3287,12 @@
           <w:sz w:val="32"/>
         </w:rPr>
       </w:pPr>
-      <w:bookmarkStart w:id="35" w:name="_Toc512797127"/>
-      <w:bookmarkStart w:id="36" w:name="_Toc509669808"/>
-      <w:bookmarkStart w:id="37" w:name="_Toc509669220"/>
-      <w:bookmarkEnd w:id="35"/>
+      <w:bookmarkStart w:id="36" w:name="_Toc509669220"/>
+      <w:bookmarkStart w:id="37" w:name="_Toc509669808"/>
+      <w:bookmarkStart w:id="38" w:name="_Toc512797127"/>
       <w:bookmarkEnd w:id="36"/>
       <w:bookmarkEnd w:id="37"/>
+      <w:bookmarkEnd w:id="38"/>
       <w:r>
         <w:rPr>
           <w:sz w:val="32"/>
@@ -3272,8 +3314,8 @@
         <w:pStyle w:val="Heading2"/>
         <w:rPr/>
       </w:pPr>
-      <w:bookmarkStart w:id="38" w:name="_Toc512797128"/>
-      <w:bookmarkEnd w:id="38"/>
+      <w:bookmarkStart w:id="39" w:name="_Toc512797128"/>
+      <w:bookmarkEnd w:id="39"/>
       <w:r>
         <w:rPr/>
         <w:t>General</w:t>
@@ -3429,9 +3471,9 @@
           <w:sz w:val="32"/>
         </w:rPr>
       </w:pPr>
-      <w:bookmarkStart w:id="39" w:name="_Toc512797129"/>
-      <w:bookmarkStart w:id="40" w:name="_Toc509669809"/>
+      <w:bookmarkStart w:id="40" w:name="_Toc512797129"/>
       <w:bookmarkStart w:id="41" w:name="_Toc509669221"/>
+      <w:bookmarkStart w:id="42" w:name="_Toc509669809"/>
       <w:r>
         <w:rPr>
           <w:sz w:val="32"/>
@@ -3440,7 +3482,7 @@
       </w:r>
       <w:bookmarkEnd w:id="40"/>
       <w:bookmarkEnd w:id="41"/>
-      <w:bookmarkEnd w:id="39"/>
+      <w:bookmarkEnd w:id="42"/>
       <w:r>
         <w:rPr>
           <w:sz w:val="32"/>
@@ -3494,8 +3536,8 @@
           <w:sz w:val="32"/>
         </w:rPr>
       </w:pPr>
-      <w:bookmarkStart w:id="42" w:name="_Toc512797130"/>
-      <w:bookmarkEnd w:id="42"/>
+      <w:bookmarkStart w:id="43" w:name="_Toc512797130"/>
+      <w:bookmarkEnd w:id="43"/>
       <w:r>
         <w:rPr>
           <w:sz w:val="32"/>
@@ -3579,12 +3621,12 @@
           <w:sz w:val="32"/>
         </w:rPr>
       </w:pPr>
-      <w:bookmarkStart w:id="43" w:name="_Toc512797131"/>
-      <w:bookmarkStart w:id="44" w:name="_Toc509669810"/>
-      <w:bookmarkStart w:id="45" w:name="_Toc509669222"/>
-      <w:bookmarkEnd w:id="43"/>
+      <w:bookmarkStart w:id="44" w:name="_Toc509669222"/>
+      <w:bookmarkStart w:id="45" w:name="_Toc509669810"/>
+      <w:bookmarkStart w:id="46" w:name="_Toc512797131"/>
       <w:bookmarkEnd w:id="44"/>
       <w:bookmarkEnd w:id="45"/>
+      <w:bookmarkEnd w:id="46"/>
       <w:r>
         <w:rPr>
           <w:sz w:val="32"/>
@@ -3626,12 +3668,12 @@
           <w:sz w:val="32"/>
         </w:rPr>
       </w:pPr>
-      <w:bookmarkStart w:id="46" w:name="_Toc512797132"/>
-      <w:bookmarkStart w:id="47" w:name="_Toc509669811"/>
-      <w:bookmarkStart w:id="48" w:name="_Toc509669223"/>
-      <w:bookmarkEnd w:id="46"/>
+      <w:bookmarkStart w:id="47" w:name="_Toc509669223"/>
+      <w:bookmarkStart w:id="48" w:name="_Toc509669811"/>
+      <w:bookmarkStart w:id="49" w:name="_Toc512797132"/>
       <w:bookmarkEnd w:id="47"/>
       <w:bookmarkEnd w:id="48"/>
+      <w:bookmarkEnd w:id="49"/>
       <w:r>
         <w:rPr>
           <w:sz w:val="32"/>
@@ -4654,12 +4696,12 @@
           <w:sz w:val="32"/>
         </w:rPr>
       </w:pPr>
-      <w:bookmarkStart w:id="49" w:name="_Toc512797133"/>
-      <w:bookmarkStart w:id="50" w:name="_Toc509669812"/>
-      <w:bookmarkStart w:id="51" w:name="_Toc509669224"/>
-      <w:bookmarkEnd w:id="49"/>
+      <w:bookmarkStart w:id="50" w:name="_Toc509669224"/>
+      <w:bookmarkStart w:id="51" w:name="_Toc509669812"/>
+      <w:bookmarkStart w:id="52" w:name="_Toc512797133"/>
       <w:bookmarkEnd w:id="50"/>
       <w:bookmarkEnd w:id="51"/>
+      <w:bookmarkEnd w:id="52"/>
       <w:r>
         <w:rPr>
           <w:sz w:val="32"/>
@@ -5032,24 +5074,20 @@
                 </w:rPr>
                 <m:t xml:space="preserve">u</m:t>
               </m:r>
-              <m:r>
-                <w:rPr>
-                  <w:rFonts w:ascii="Cambria Math" w:hAnsi="Cambria Math"/>
-                </w:rPr>
-                <m:t xml:space="preserve">(</m:t>
-              </m:r>
-              <m:r>
-                <w:rPr>
-                  <w:rFonts w:ascii="Cambria Math" w:hAnsi="Cambria Math"/>
-                </w:rPr>
-                <m:t xml:space="preserve">t</m:t>
-              </m:r>
-              <m:r>
-                <w:rPr>
-                  <w:rFonts w:ascii="Cambria Math" w:hAnsi="Cambria Math"/>
-                </w:rPr>
-                <m:t xml:space="preserve">)</m:t>
-              </m:r>
+              <m:d>
+                <m:dPr>
+                  <m:begChr m:val="("/>
+                  <m:endChr m:val=")"/>
+                </m:dPr>
+                <m:e>
+                  <m:r>
+                    <w:rPr>
+                      <w:rFonts w:ascii="Cambria Math" w:hAnsi="Cambria Math"/>
+                    </w:rPr>
+                    <m:t xml:space="preserve">t</m:t>
+                  </m:r>
+                </m:e>
+              </m:d>
               <m:r>
                 <w:rPr>
                   <w:rFonts w:ascii="Cambria Math" w:hAnsi="Cambria Math"/>
@@ -5080,24 +5118,20 @@
                 </w:rPr>
                 <m:t xml:space="preserve">m</m:t>
               </m:r>
-              <m:r>
-                <w:rPr>
-                  <w:rFonts w:ascii="Cambria Math" w:hAnsi="Cambria Math"/>
-                </w:rPr>
-                <m:t xml:space="preserve">(</m:t>
-              </m:r>
-              <m:r>
-                <w:rPr>
-                  <w:rFonts w:ascii="Cambria Math" w:hAnsi="Cambria Math"/>
-                </w:rPr>
-                <m:t xml:space="preserve">t</m:t>
-              </m:r>
-              <m:r>
-                <w:rPr>
-                  <w:rFonts w:ascii="Cambria Math" w:hAnsi="Cambria Math"/>
-                </w:rPr>
-                <m:t xml:space="preserve">)</m:t>
-              </m:r>
+              <m:d>
+                <m:dPr>
+                  <m:begChr m:val="("/>
+                  <m:endChr m:val=")"/>
+                </m:dPr>
+                <m:e>
+                  <m:r>
+                    <w:rPr>
+                      <w:rFonts w:ascii="Cambria Math" w:hAnsi="Cambria Math"/>
+                    </w:rPr>
+                    <m:t xml:space="preserve">t</m:t>
+                  </m:r>
+                </m:e>
+              </m:d>
               <m:r>
                 <m:rPr>
                   <m:lit/>
@@ -5108,48 +5142,44 @@
                 </w:rPr>
                 <m:t xml:space="preserve">cos</m:t>
               </m:r>
-              <m:r>
-                <w:rPr>
-                  <w:rFonts w:ascii="Cambria Math" w:hAnsi="Cambria Math"/>
-                </w:rPr>
-                <m:t xml:space="preserve">(</m:t>
-              </m:r>
-              <m:r>
-                <w:rPr>
-                  <w:rFonts w:ascii="Cambria Math" w:hAnsi="Cambria Math"/>
-                </w:rPr>
-                <m:t xml:space="preserve">2</m:t>
-              </m:r>
-              <m:sSub>
+              <m:d>
+                <m:dPr>
+                  <m:begChr m:val="("/>
+                  <m:endChr m:val=")"/>
+                </m:dPr>
                 <m:e>
                   <m:r>
                     <w:rPr>
                       <w:rFonts w:ascii="Cambria Math" w:hAnsi="Cambria Math"/>
                     </w:rPr>
-                    <m:t xml:space="preserve">πf</m:t>
+                    <m:t xml:space="preserve">2</m:t>
                   </m:r>
-                </m:e>
-                <m:sub>
+                  <m:sSub>
+                    <m:e>
+                      <m:r>
+                        <w:rPr>
+                          <w:rFonts w:ascii="Cambria Math" w:hAnsi="Cambria Math"/>
+                        </w:rPr>
+                        <m:t xml:space="preserve">πf</m:t>
+                      </m:r>
+                    </m:e>
+                    <m:sub>
+                      <m:r>
+                        <w:rPr>
+                          <w:rFonts w:ascii="Cambria Math" w:hAnsi="Cambria Math"/>
+                        </w:rPr>
+                        <m:t xml:space="preserve">c</m:t>
+                      </m:r>
+                    </m:sub>
+                  </m:sSub>
                   <m:r>
                     <w:rPr>
                       <w:rFonts w:ascii="Cambria Math" w:hAnsi="Cambria Math"/>
                     </w:rPr>
-                    <m:t xml:space="preserve">c</m:t>
+                    <m:t xml:space="preserve">t</m:t>
                   </m:r>
-                </m:sub>
-              </m:sSub>
-              <m:r>
-                <w:rPr>
-                  <w:rFonts w:ascii="Cambria Math" w:hAnsi="Cambria Math"/>
-                </w:rPr>
-                <m:t xml:space="preserve">t</m:t>
-              </m:r>
-              <m:r>
-                <w:rPr>
-                  <w:rFonts w:ascii="Cambria Math" w:hAnsi="Cambria Math"/>
-                </w:rPr>
-                <m:t xml:space="preserve">)</m:t>
-              </m:r>
+                </m:e>
+              </m:d>
             </m:oMath>
           </w:p>
         </w:tc>
@@ -5235,7 +5265,7 @@
       <w:r>
         <w:rPr/>
         <w:drawing>
-          <wp:inline distT="0" distB="1905" distL="0" distR="0">
+          <wp:inline distT="0" distB="0" distL="0" distR="0">
             <wp:extent cx="2505075" cy="1617980"/>
             <wp:effectExtent l="0" t="0" r="0" b="0"/>
             <wp:docPr id="1" name="Picture 1" descr=""/>
@@ -5378,7 +5408,7 @@
         </w:tblBorders>
         <w:tblCellMar>
           <w:top w:w="0" w:type="dxa"/>
-          <w:left w:w="108" w:type="dxa"/>
+          <w:left w:w="103" w:type="dxa"/>
           <w:bottom w:w="0" w:type="dxa"/>
           <w:right w:w="108" w:type="dxa"/>
         </w:tblCellMar>
@@ -5403,7 +5433,7 @@
             </w:tcBorders>
             <w:shd w:fill="auto" w:val="clear"/>
             <w:tcMar>
-              <w:left w:w="108" w:type="dxa"/>
+              <w:left w:w="103" w:type="dxa"/>
             </w:tcMar>
           </w:tcPr>
           <w:p>
@@ -5430,7 +5460,7 @@
             </w:tcBorders>
             <w:shd w:fill="auto" w:val="clear"/>
             <w:tcMar>
-              <w:left w:w="108" w:type="dxa"/>
+              <w:left w:w="103" w:type="dxa"/>
             </w:tcMar>
           </w:tcPr>
           <w:p>
@@ -5460,7 +5490,7 @@
             </w:tcBorders>
             <w:shd w:fill="auto" w:val="clear"/>
             <w:tcMar>
-              <w:left w:w="108" w:type="dxa"/>
+              <w:left w:w="103" w:type="dxa"/>
             </w:tcMar>
           </w:tcPr>
           <w:p>
@@ -5487,7 +5517,7 @@
             </w:tcBorders>
             <w:shd w:fill="auto" w:val="clear"/>
             <w:tcMar>
-              <w:left w:w="108" w:type="dxa"/>
+              <w:left w:w="103" w:type="dxa"/>
             </w:tcMar>
           </w:tcPr>
           <w:p>
@@ -5517,7 +5547,7 @@
             </w:tcBorders>
             <w:shd w:fill="auto" w:val="clear"/>
             <w:tcMar>
-              <w:left w:w="108" w:type="dxa"/>
+              <w:left w:w="103" w:type="dxa"/>
             </w:tcMar>
           </w:tcPr>
           <w:p>
@@ -5544,7 +5574,7 @@
             </w:tcBorders>
             <w:shd w:fill="auto" w:val="clear"/>
             <w:tcMar>
-              <w:left w:w="108" w:type="dxa"/>
+              <w:left w:w="103" w:type="dxa"/>
             </w:tcMar>
           </w:tcPr>
           <w:p>
@@ -5574,7 +5604,7 @@
             </w:tcBorders>
             <w:shd w:fill="auto" w:val="clear"/>
             <w:tcMar>
-              <w:left w:w="108" w:type="dxa"/>
+              <w:left w:w="103" w:type="dxa"/>
             </w:tcMar>
           </w:tcPr>
           <w:p>
@@ -5601,7 +5631,7 @@
             </w:tcBorders>
             <w:shd w:fill="auto" w:val="clear"/>
             <w:tcMar>
-              <w:left w:w="108" w:type="dxa"/>
+              <w:left w:w="103" w:type="dxa"/>
             </w:tcMar>
           </w:tcPr>
           <w:p>
@@ -5806,7 +5836,7 @@
         <w:docPartGallery w:val="Page Numbers (Bottom of Page)"/>
         <w:docPartUnique w:val="true"/>
       </w:docPartObj>
-      <w:id w:val="1974201673"/>
+      <w:id w:val="1579092019"/>
     </w:sdtPr>
     <w:sdtContent>
       <w:p>
@@ -5841,7 +5871,7 @@
         <w:docPartGallery w:val="Page Numbers (Bottom of Page)"/>
         <w:docPartUnique w:val="true"/>
       </w:docPartObj>
-      <w:id w:val="1055093761"/>
+      <w:id w:val="1961607597"/>
     </w:sdtPr>
     <w:sdtContent>
       <w:p>
@@ -5880,7 +5910,7 @@
         <w:docPartGallery w:val="Page Numbers (Bottom of Page)"/>
         <w:docPartUnique w:val="true"/>
       </w:docPartObj>
-      <w:id w:val="2025739413"/>
+      <w:id w:val="320598084"/>
     </w:sdtPr>
     <w:sdtContent>
       <w:p>
@@ -5900,7 +5930,7 @@
           <w:fldChar w:fldCharType="separate"/>
         </w:r>
         <w:r>
-          <w:t>8</w:t>
+          <w:t>6</w:t>
         </w:r>
         <w:r>
           <w:fldChar w:fldCharType="end"/>
@@ -5919,7 +5949,7 @@
         <w:docPartGallery w:val="Page Numbers (Bottom of Page)"/>
         <w:docPartUnique w:val="true"/>
       </w:docPartObj>
-      <w:id w:val="93303552"/>
+      <w:id w:val="1258904594"/>
     </w:sdtPr>
     <w:sdtContent>
       <w:p>
@@ -5958,7 +5988,7 @@
         <w:docPartGallery w:val="Page Numbers (Bottom of Page)"/>
         <w:docPartUnique w:val="true"/>
       </w:docPartObj>
-      <w:id w:val="759112439"/>
+      <w:id w:val="410165108"/>
     </w:sdtPr>
     <w:sdtContent>
       <w:p>
@@ -6803,7 +6833,7 @@
     </w:pPr>
     <w:rPr>
       <w:rFonts w:ascii="Times New Roman" w:hAnsi="Times New Roman" w:eastAsia="Times New Roman" w:cs="Times New Roman"/>
-      <w:color w:val="auto"/>
+      <w:color w:val="00000A"/>
       <w:sz w:val="24"/>
       <w:szCs w:val="24"/>
       <w:lang w:val="en-US" w:eastAsia="en-US" w:bidi="ar-SA"/>

</xml_diff>